<commit_message>
Fixed the confusion with class variable names in python
</commit_message>
<xml_diff>
--- a/ai/topics-in-ai.docx
+++ b/ai/topics-in-ai.docx
@@ -46,15 +46,7 @@
         <w:t>Scope: Beginners</w:t>
       </w:r>
       <w:r>
-        <w:t xml:space="preserve"> [See the Document metadata at the end for location on </w:t>
-      </w:r>
-      <w:proofErr w:type="spellStart"/>
-      <w:r>
-        <w:t>github</w:t>
-      </w:r>
-      <w:proofErr w:type="spellEnd"/>
-      <w:r>
-        <w:t>]</w:t>
+        <w:t xml:space="preserve"> [See the Document metadata at the end for location on github]</w:t>
       </w:r>
     </w:p>
     <w:p/>
@@ -1091,13 +1083,8 @@
         </w:numPr>
       </w:pPr>
       <w:r>
-        <w:t xml:space="preserve">Vector </w:t>
-      </w:r>
-      <w:proofErr w:type="gramStart"/>
-      <w:r>
-        <w:t>databases</w:t>
-      </w:r>
-      <w:proofErr w:type="gramEnd"/>
+        <w:t>Vector databases</w:t>
+      </w:r>
     </w:p>
     <w:p>
       <w:pPr>
@@ -1131,11 +1118,9 @@
           <w:numId w:val="1"/>
         </w:numPr>
       </w:pPr>
-      <w:proofErr w:type="spellStart"/>
       <w:r>
         <w:t>Ollama</w:t>
       </w:r>
-      <w:proofErr w:type="spellEnd"/>
     </w:p>
     <w:p>
       <w:pPr>
@@ -1158,13 +1143,8 @@
         </w:numPr>
       </w:pPr>
       <w:r>
-        <w:t xml:space="preserve">Key channels, podcasts to look </w:t>
-      </w:r>
-      <w:proofErr w:type="gramStart"/>
-      <w:r>
-        <w:t>for</w:t>
-      </w:r>
-      <w:proofErr w:type="gramEnd"/>
+        <w:t>Key channels, podcasts to look for</w:t>
+      </w:r>
     </w:p>
     <w:p>
       <w:pPr>
@@ -1214,11 +1194,9 @@
       <w:bookmarkEnd w:id="2"/>
     </w:p>
     <w:p>
-      <w:proofErr w:type="spellStart"/>
       <w:r>
         <w:t>tbd</w:t>
       </w:r>
-      <w:proofErr w:type="spellEnd"/>
     </w:p>
     <w:p>
       <w:pPr>
@@ -1422,14 +1400,9 @@
       </w:pPr>
       <w:bookmarkStart w:id="7" w:name="_Toc160274605"/>
       <w:r>
-        <w:t>Core python concepts/</w:t>
-      </w:r>
-      <w:proofErr w:type="gramStart"/>
-      <w:r>
-        <w:t>frameworks</w:t>
+        <w:t>Core python concepts/frameworks</w:t>
       </w:r>
       <w:bookmarkEnd w:id="7"/>
-      <w:proofErr w:type="gramEnd"/>
     </w:p>
     <w:p>
       <w:pPr>
@@ -1463,11 +1436,9 @@
           <w:numId w:val="8"/>
         </w:numPr>
       </w:pPr>
-      <w:proofErr w:type="spellStart"/>
       <w:r>
         <w:t>Pydantic</w:t>
       </w:r>
-      <w:proofErr w:type="spellEnd"/>
     </w:p>
     <w:p>
       <w:pPr>
@@ -1533,11 +1504,9 @@
           <w:numId w:val="3"/>
         </w:numPr>
       </w:pPr>
-      <w:proofErr w:type="spellStart"/>
       <w:r>
         <w:t>Gradio</w:t>
       </w:r>
-      <w:proofErr w:type="spellEnd"/>
     </w:p>
     <w:p>
       <w:pPr>
@@ -1582,11 +1551,9 @@
           <w:numId w:val="4"/>
         </w:numPr>
       </w:pPr>
-      <w:proofErr w:type="spellStart"/>
       <w:r>
         <w:t>Podman</w:t>
       </w:r>
-      <w:proofErr w:type="spellEnd"/>
     </w:p>
     <w:p>
       <w:pPr>
@@ -1594,10 +1561,167 @@
       </w:pPr>
       <w:bookmarkStart w:id="11" w:name="_Toc160274609"/>
       <w:r>
-        <w:t>Document Location</w:t>
-      </w:r>
-      <w:r>
-        <w:t>/Meta</w:t>
+        <w:t>Prompts</w:t>
+      </w:r>
+    </w:p>
+    <w:p>
+      <w:r>
+        <w:t>Let’s</w:t>
+      </w:r>
+      <w:r>
+        <w:t xml:space="preserve"> see what to ask the LLMs around this topic.</w:t>
+      </w:r>
+    </w:p>
+    <w:p>
+      <w:pPr>
+        <w:pStyle w:val="Heading3"/>
+      </w:pPr>
+      <w:r>
+        <w:t>Prompt1</w:t>
+      </w:r>
+      <w:r>
+        <w:t>: A end user as a Developer</w:t>
+      </w:r>
+    </w:p>
+    <w:p>
+      <w:r>
+        <w:t xml:space="preserve">What are the new key python libraries in generative AI for developers? I want you to take the role of a key adviser to advise me what </w:t>
+      </w:r>
+      <w:r>
+        <w:t>I should</w:t>
+      </w:r>
+      <w:r>
+        <w:t xml:space="preserve"> be focusing on. There is </w:t>
+      </w:r>
+      <w:r>
+        <w:t>a lot</w:t>
+      </w:r>
+      <w:r>
+        <w:t xml:space="preserve"> of noise and too many podcasts and too many websites. I want to cut through the noise and provide some concrete set of topics and tools that I should focus on.</w:t>
+      </w:r>
+    </w:p>
+    <w:p>
+      <w:r>
+        <w:t>What you cover should include</w:t>
+      </w:r>
+    </w:p>
+    <w:p>
+      <w:pPr>
+        <w:pStyle w:val="ListParagraph"/>
+        <w:numPr>
+          <w:ilvl w:val="0"/>
+          <w:numId w:val="10"/>
+        </w:numPr>
+      </w:pPr>
+      <w:r>
+        <w:t>What LLMs of promise I should be focusing on? Be they open source or commercial.</w:t>
+      </w:r>
+    </w:p>
+    <w:p>
+      <w:pPr>
+        <w:pStyle w:val="ListParagraph"/>
+        <w:numPr>
+          <w:ilvl w:val="0"/>
+          <w:numId w:val="10"/>
+        </w:numPr>
+      </w:pPr>
+      <w:r>
+        <w:t>Some examples are OpenAI, Groq, Llama2, Mistral etc.</w:t>
+      </w:r>
+    </w:p>
+    <w:p>
+      <w:pPr>
+        <w:pStyle w:val="ListParagraph"/>
+        <w:numPr>
+          <w:ilvl w:val="0"/>
+          <w:numId w:val="10"/>
+        </w:numPr>
+      </w:pPr>
+      <w:r>
+        <w:t>Agents and Custom Agents</w:t>
+      </w:r>
+    </w:p>
+    <w:p>
+      <w:pPr>
+        <w:pStyle w:val="ListParagraph"/>
+        <w:numPr>
+          <w:ilvl w:val="0"/>
+          <w:numId w:val="10"/>
+        </w:numPr>
+      </w:pPr>
+      <w:r>
+        <w:t>Python libraries</w:t>
+      </w:r>
+      <w:r>
+        <w:t xml:space="preserve"> like LangChain, Hugging Face, with more focus on end used developers as opposed to those that train LLMs.</w:t>
+      </w:r>
+    </w:p>
+    <w:p>
+      <w:pPr>
+        <w:pStyle w:val="ListParagraph"/>
+        <w:numPr>
+          <w:ilvl w:val="0"/>
+          <w:numId w:val="10"/>
+        </w:numPr>
+      </w:pPr>
+      <w:r>
+        <w:t>Python Ux libraries</w:t>
+      </w:r>
+    </w:p>
+    <w:p>
+      <w:pPr>
+        <w:pStyle w:val="ListParagraph"/>
+        <w:numPr>
+          <w:ilvl w:val="0"/>
+          <w:numId w:val="10"/>
+        </w:numPr>
+      </w:pPr>
+      <w:r>
+        <w:t>Python deployment ai services</w:t>
+      </w:r>
+    </w:p>
+    <w:p>
+      <w:pPr>
+        <w:pStyle w:val="ListParagraph"/>
+        <w:numPr>
+          <w:ilvl w:val="0"/>
+          <w:numId w:val="10"/>
+        </w:numPr>
+      </w:pPr>
+      <w:r>
+        <w:t>Python end user website development using AI services</w:t>
+      </w:r>
+    </w:p>
+    <w:p>
+      <w:pPr>
+        <w:pStyle w:val="ListParagraph"/>
+        <w:numPr>
+          <w:ilvl w:val="0"/>
+          <w:numId w:val="10"/>
+        </w:numPr>
+      </w:pPr>
+      <w:r>
+        <w:t>Websites</w:t>
+      </w:r>
+    </w:p>
+    <w:p>
+      <w:pPr>
+        <w:pStyle w:val="ListParagraph"/>
+        <w:numPr>
+          <w:ilvl w:val="0"/>
+          <w:numId w:val="10"/>
+        </w:numPr>
+      </w:pPr>
+      <w:r>
+        <w:t>Podcasts</w:t>
+      </w:r>
+    </w:p>
+    <w:p>
+      <w:pPr>
+        <w:pStyle w:val="Heading1"/>
+      </w:pPr>
+      <w:r>
+        <w:t>Document Location/Meta</w:t>
       </w:r>
       <w:r>
         <w:t>data.</w:t>
@@ -1647,15 +1771,7 @@
     </w:p>
     <w:p>
       <w:r>
-        <w:t xml:space="preserve">Note: URL may change if I </w:t>
-      </w:r>
-      <w:proofErr w:type="gramStart"/>
-      <w:r>
-        <w:t>reorg</w:t>
-      </w:r>
-      <w:proofErr w:type="gramEnd"/>
-      <w:r>
-        <w:t xml:space="preserve"> the subdirectory. But it will be in the general vicinity of this repo.</w:t>
+        <w:t>Note: URL may change if I reorg the subdirectory. But it will be in the general vicinity of this repo.</w:t>
       </w:r>
     </w:p>
     <w:p>
@@ -2409,6 +2525,95 @@
     <w:nsid w:val="58E924FD"/>
     <w:multiLevelType w:val="hybridMultilevel"/>
     <w:tmpl w:val="CF80FC4C"/>
+    <w:lvl w:ilvl="0" w:tplc="0409000F">
+      <w:start w:val="1"/>
+      <w:numFmt w:val="decimal"/>
+      <w:lvlText w:val="%1."/>
+      <w:lvlJc w:val="left"/>
+      <w:pPr>
+        <w:ind w:left="720" w:hanging="360"/>
+      </w:pPr>
+      <w:rPr>
+        <w:rFonts w:hint="default"/>
+      </w:rPr>
+    </w:lvl>
+    <w:lvl w:ilvl="1" w:tplc="04090019" w:tentative="1">
+      <w:start w:val="1"/>
+      <w:numFmt w:val="lowerLetter"/>
+      <w:lvlText w:val="%2."/>
+      <w:lvlJc w:val="left"/>
+      <w:pPr>
+        <w:ind w:left="1440" w:hanging="360"/>
+      </w:pPr>
+    </w:lvl>
+    <w:lvl w:ilvl="2" w:tplc="0409001B" w:tentative="1">
+      <w:start w:val="1"/>
+      <w:numFmt w:val="lowerRoman"/>
+      <w:lvlText w:val="%3."/>
+      <w:lvlJc w:val="right"/>
+      <w:pPr>
+        <w:ind w:left="2160" w:hanging="180"/>
+      </w:pPr>
+    </w:lvl>
+    <w:lvl w:ilvl="3" w:tplc="0409000F" w:tentative="1">
+      <w:start w:val="1"/>
+      <w:numFmt w:val="decimal"/>
+      <w:lvlText w:val="%4."/>
+      <w:lvlJc w:val="left"/>
+      <w:pPr>
+        <w:ind w:left="2880" w:hanging="360"/>
+      </w:pPr>
+    </w:lvl>
+    <w:lvl w:ilvl="4" w:tplc="04090019" w:tentative="1">
+      <w:start w:val="1"/>
+      <w:numFmt w:val="lowerLetter"/>
+      <w:lvlText w:val="%5."/>
+      <w:lvlJc w:val="left"/>
+      <w:pPr>
+        <w:ind w:left="3600" w:hanging="360"/>
+      </w:pPr>
+    </w:lvl>
+    <w:lvl w:ilvl="5" w:tplc="0409001B" w:tentative="1">
+      <w:start w:val="1"/>
+      <w:numFmt w:val="lowerRoman"/>
+      <w:lvlText w:val="%6."/>
+      <w:lvlJc w:val="right"/>
+      <w:pPr>
+        <w:ind w:left="4320" w:hanging="180"/>
+      </w:pPr>
+    </w:lvl>
+    <w:lvl w:ilvl="6" w:tplc="0409000F" w:tentative="1">
+      <w:start w:val="1"/>
+      <w:numFmt w:val="decimal"/>
+      <w:lvlText w:val="%7."/>
+      <w:lvlJc w:val="left"/>
+      <w:pPr>
+        <w:ind w:left="5040" w:hanging="360"/>
+      </w:pPr>
+    </w:lvl>
+    <w:lvl w:ilvl="7" w:tplc="04090019" w:tentative="1">
+      <w:start w:val="1"/>
+      <w:numFmt w:val="lowerLetter"/>
+      <w:lvlText w:val="%8."/>
+      <w:lvlJc w:val="left"/>
+      <w:pPr>
+        <w:ind w:left="5760" w:hanging="360"/>
+      </w:pPr>
+    </w:lvl>
+    <w:lvl w:ilvl="8" w:tplc="0409001B" w:tentative="1">
+      <w:start w:val="1"/>
+      <w:numFmt w:val="lowerRoman"/>
+      <w:lvlText w:val="%9."/>
+      <w:lvlJc w:val="right"/>
+      <w:pPr>
+        <w:ind w:left="6480" w:hanging="180"/>
+      </w:pPr>
+    </w:lvl>
+  </w:abstractNum>
+  <w:abstractNum w:abstractNumId="9" w15:restartNumberingAfterBreak="0">
+    <w:nsid w:val="5E924008"/>
+    <w:multiLevelType w:val="hybridMultilevel"/>
+    <w:tmpl w:val="D9AEA908"/>
     <w:lvl w:ilvl="0" w:tplc="0409000F">
       <w:start w:val="1"/>
       <w:numFmt w:val="decimal"/>
@@ -2520,6 +2725,9 @@
   </w:num>
   <w:num w:numId="9" w16cid:durableId="625819944">
     <w:abstractNumId w:val="7"/>
+  </w:num>
+  <w:num w:numId="10" w16cid:durableId="1961522313">
+    <w:abstractNumId w:val="9"/>
   </w:num>
   <w:numIdMacAtCleanup w:val="9"/>
 </w:numbering>

</xml_diff>